<commit_message>
Update CFP and template.
</commit_message>
<xml_diff>
--- a/milets2020/template/word-template-anonymous.docx
+++ b/milets2020/template/word-template-anonymous.docx
@@ -6,47 +6,74 @@
       <w:pPr>
         <w:pStyle w:val="Titledocument"/>
         <w:rPr>
+          <w14:ligatures w14:val="standard"/>
+        </w:rPr>
+      </w:pPr>
+      <w:r>
+        <w:rPr>
           <w:bCs/>
           <w14:ligatures w14:val="standard"/>
         </w:rPr>
-      </w:pPr>
+        <w:t xml:space="preserve">Submission and Formatting Instructions for the </w:t>
+      </w:r>
       <w:r>
         <w:rPr>
           <w:bCs/>
           <w14:ligatures w14:val="standard"/>
         </w:rPr>
-        <w:t>Submission and Formatting Instructions for the KDD Workshop</w:t>
-      </w:r>
-    </w:p>
-    <w:p>
-      <w:pPr>
-        <w:pStyle w:val="Titledocument"/>
-        <w:rPr>
-          <w14:ligatures w14:val="standard"/>
-        </w:rPr>
-      </w:pPr>
+        <w:t>6</w:t>
+      </w:r>
       <w:r>
         <w:rPr>
           <w:bCs/>
-          <w14:ligatures w14:val="standard"/>
-        </w:rPr>
-        <w:t>on Mining and Learning from Time Series (</w:t>
-      </w:r>
-      <w:proofErr w:type="spellStart"/>
+          <w:vertAlign w:val="superscript"/>
+          <w14:ligatures w14:val="standard"/>
+        </w:rPr>
+        <w:t>th</w:t>
+      </w:r>
       <w:r>
         <w:rPr>
           <w:bCs/>
           <w14:ligatures w14:val="standard"/>
         </w:rPr>
-        <w:t>MileTS</w:t>
-      </w:r>
-      <w:proofErr w:type="spellEnd"/>
+        <w:t xml:space="preserve"> </w:t>
+      </w:r>
       <w:r>
         <w:rPr>
           <w:bCs/>
           <w14:ligatures w14:val="standard"/>
         </w:rPr>
-        <w:t xml:space="preserve"> ’19)</w:t>
+        <w:t>KDD Workshop</w:t>
+      </w:r>
+      <w:r>
+        <w:rPr>
+          <w:bCs/>
+          <w14:ligatures w14:val="standard"/>
+        </w:rPr>
+        <w:t xml:space="preserve"> </w:t>
+      </w:r>
+      <w:bookmarkStart w:id="0" w:name="_GoBack"/>
+      <w:bookmarkEnd w:id="0"/>
+      <w:r>
+        <w:rPr>
+          <w:bCs/>
+          <w14:ligatures w14:val="standard"/>
+        </w:rPr>
+        <w:t>on Mining and Learning from Time Series (MileTS ’</w:t>
+      </w:r>
+      <w:r>
+        <w:rPr>
+          <w:bCs/>
+          <w14:ligatures w14:val="standard"/>
+        </w:rPr>
+        <w:t>20</w:t>
+      </w:r>
+      <w:r>
+        <w:rPr>
+          <w:bCs/>
+          <w14:ligatures w14:val="standard"/>
+        </w:rPr>
+        <w:t>)</w:t>
       </w:r>
     </w:p>
     <w:p>
@@ -94,8 +121,6 @@
         </w:rPr>
         <w:t>le Here</w:t>
       </w:r>
-      <w:bookmarkStart w:id="0" w:name="_GoBack"/>
-      <w:bookmarkEnd w:id="0"/>
     </w:p>
     <w:p>
       <w:pPr>
@@ -725,19 +750,71 @@
         <w:pStyle w:val="PermissionBlock"/>
         <w:framePr w:w="4680" w:h="1516" w:hRule="exact" w:hSpace="187" w:wrap="around" w:vAnchor="page" w:hAnchor="page" w:x="1089" w:y="12601" w:anchorLock="1"/>
       </w:pPr>
-      <w:proofErr w:type="spellStart"/>
       <w:r>
         <w:rPr>
           <w:rStyle w:val="fontstyle01"/>
         </w:rPr>
-        <w:t>MileTS</w:t>
-      </w:r>
-      <w:proofErr w:type="spellEnd"/>
+        <w:t>MileTS ’</w:t>
+      </w:r>
       <w:r>
         <w:rPr>
           <w:rStyle w:val="fontstyle01"/>
         </w:rPr>
-        <w:t xml:space="preserve"> ’19, August 5th, 2019, Anchorage, Alaska, USA</w:t>
+        <w:t>20</w:t>
+      </w:r>
+      <w:r>
+        <w:rPr>
+          <w:rStyle w:val="fontstyle01"/>
+        </w:rPr>
+        <w:t xml:space="preserve">, August </w:t>
+      </w:r>
+      <w:r>
+        <w:rPr>
+          <w:rStyle w:val="fontstyle01"/>
+        </w:rPr>
+        <w:t>24</w:t>
+      </w:r>
+      <w:r>
+        <w:rPr>
+          <w:rStyle w:val="fontstyle01"/>
+        </w:rPr>
+        <w:t>th, 20</w:t>
+      </w:r>
+      <w:r>
+        <w:rPr>
+          <w:rStyle w:val="fontstyle01"/>
+        </w:rPr>
+        <w:t>20</w:t>
+      </w:r>
+      <w:r>
+        <w:rPr>
+          <w:rStyle w:val="fontstyle01"/>
+        </w:rPr>
+        <w:t xml:space="preserve">, </w:t>
+      </w:r>
+      <w:r>
+        <w:rPr>
+          <w:rStyle w:val="fontstyle01"/>
+        </w:rPr>
+        <w:t>San Diego</w:t>
+      </w:r>
+      <w:r>
+        <w:rPr>
+          <w:rStyle w:val="fontstyle01"/>
+        </w:rPr>
+        <w:t xml:space="preserve">, </w:t>
+      </w:r>
+      <w:r>
+        <w:rPr>
+          <w:rStyle w:val="fontstyle01"/>
+        </w:rPr>
+        <w:t>California</w:t>
+      </w:r>
+      <w:r>
+        <w:rPr>
+          <w:rStyle w:val="fontstyle01"/>
+        </w:rPr>
+        <w:t>, USA</w:t>
       </w:r>
       <w:r>
         <w:t xml:space="preserve"> </w:t>
@@ -749,13 +826,10 @@
         <w:framePr w:w="4680" w:h="1516" w:hRule="exact" w:hSpace="187" w:wrap="around" w:vAnchor="page" w:hAnchor="page" w:x="1089" w:y="12601" w:anchorLock="1"/>
       </w:pPr>
       <w:r>
-        <w:t>© 201</w:t>
-      </w:r>
-      <w:r>
-        <w:rPr>
-          <w:rFonts w:hint="eastAsia"/>
-        </w:rPr>
-        <w:t>9</w:t>
+        <w:t>© 20</w:t>
+      </w:r>
+      <w:r>
+        <w:t>20</w:t>
       </w:r>
       <w:r>
         <w:t xml:space="preserve"> Copyright held by the owner/author(s). 978-1-4503-0000-0/18/06...$15.00</w:t>
@@ -1247,21 +1321,7 @@
         <w:rPr>
           <w14:ligatures w14:val="standard"/>
         </w:rPr>
-        <w:t xml:space="preserve"> Manuscript validation and placing the respective metadata (</w:t>
-      </w:r>
-      <w:proofErr w:type="spellStart"/>
-      <w:r>
-        <w:rPr>
-          <w14:ligatures w14:val="standard"/>
-        </w:rPr>
-        <w:t>Bibstrip</w:t>
-      </w:r>
-      <w:proofErr w:type="spellEnd"/>
-      <w:r>
-        <w:rPr>
-          <w14:ligatures w14:val="standard"/>
-        </w:rPr>
-        <w:t>/copyright text)</w:t>
+        <w:t xml:space="preserve"> Manuscript validation and placing the respective metadata (Bibstrip/copyright text)</w:t>
       </w:r>
       <w:r>
         <w:rPr>
@@ -1464,7 +1524,19 @@
         <w:rPr>
           <w14:ligatures w14:val="standard"/>
         </w:rPr>
-        <w:t xml:space="preserve">FirstName Surname, FirstName Surname and FirstName Surname. 2018. </w:t>
+        <w:t>FirstName Surname, FirstName Surname and FirstName Surname. 20</w:t>
+      </w:r>
+      <w:r>
+        <w:rPr>
+          <w14:ligatures w14:val="standard"/>
+        </w:rPr>
+        <w:t>20</w:t>
+      </w:r>
+      <w:r>
+        <w:rPr>
+          <w14:ligatures w14:val="standard"/>
+        </w:rPr>
+        <w:t xml:space="preserve">. </w:t>
       </w:r>
       <w:r>
         <w:rPr>
@@ -1479,7 +1551,23 @@
           <w:i/>
           <w14:ligatures w14:val="standard"/>
         </w:rPr>
-        <w:t xml:space="preserve">Proceedings of ACM Woodstock conference (WOODSTOCK’18). ACM, New York, NY, USA, </w:t>
+        <w:t>Proceedings of ACM Woodstock conference (WOODSTOCK’</w:t>
+      </w:r>
+      <w:r>
+        <w:rPr>
+          <w:bCs/>
+          <w:i/>
+          <w14:ligatures w14:val="standard"/>
+        </w:rPr>
+        <w:t>20</w:t>
+      </w:r>
+      <w:r>
+        <w:rPr>
+          <w:bCs/>
+          <w:i/>
+          <w14:ligatures w14:val="standard"/>
+        </w:rPr>
+        <w:t xml:space="preserve">). ACM, New York, NY, USA, </w:t>
       </w:r>
       <w:r>
         <w:rPr>
@@ -1902,7 +1990,7 @@
           <w:position w:val="-24"/>
           <w14:ligatures w14:val="standard"/>
         </w:rPr>
-        <w:object w:dxaOrig="2540" w:dyaOrig="700">
+        <w:object w:dxaOrig="2540" w:dyaOrig="700" w14:anchorId="3E94F446">
           <v:shapetype id="_x0000_t75" coordsize="21600,21600" o:spt="75" o:preferrelative="t" path="m@4@5l@4@11@9@11@9@5xe" filled="f" stroked="f">
             <v:stroke joinstyle="miter"/>
             <v:formulas>
@@ -1922,10 +2010,10 @@
             <v:path o:extrusionok="f" gradientshapeok="t" o:connecttype="rect"/>
             <o:lock v:ext="edit" aspectratio="t"/>
           </v:shapetype>
-          <v:shape id="_x0000_i1025" type="#_x0000_t75" style="width:125.25pt;height:35.25pt" o:ole="">
+          <v:shape id="_x0000_i1025" type="#_x0000_t75" style="width:125.4pt;height:35.4pt" o:ole="">
             <v:imagedata r:id="rId14" o:title=""/>
           </v:shape>
-          <o:OLEObject Type="Embed" ProgID="Equation.DSMT4" ShapeID="_x0000_i1025" DrawAspect="Content" ObjectID="_1618482884" r:id="rId15"/>
+          <o:OLEObject Type="Embed" ProgID="Equation.DSMT4" ShapeID="_x0000_i1025" DrawAspect="Content" ObjectID="_1648798759" r:id="rId15"/>
         </w:object>
       </w:r>
       <w:r>
@@ -1984,7 +2072,6 @@
         </w:rPr>
         <w:t xml:space="preserve">ser must style this paragraph in </w:t>
       </w:r>
-      <w:proofErr w:type="spellStart"/>
       <w:r>
         <w:rPr>
           <w:b/>
@@ -1992,7 +2079,6 @@
         </w:rPr>
         <w:t>ParaContinue</w:t>
       </w:r>
-      <w:proofErr w:type="spellEnd"/>
       <w:r>
         <w:rPr>
           <w14:ligatures w14:val="standard"/>
@@ -2023,7 +2109,6 @@
         </w:rPr>
         <w:t xml:space="preserve"> after the </w:t>
       </w:r>
-      <w:proofErr w:type="spellStart"/>
       <w:r>
         <w:rPr>
           <w:b/>
@@ -2031,7 +2116,6 @@
         </w:rPr>
         <w:t>DisplayFormula</w:t>
       </w:r>
-      <w:proofErr w:type="spellEnd"/>
       <w:r>
         <w:rPr>
           <w14:ligatures w14:val="standard"/>
@@ -2044,7 +2128,6 @@
         </w:rPr>
         <w:t xml:space="preserve">The </w:t>
       </w:r>
-      <w:proofErr w:type="spellStart"/>
       <w:r>
         <w:rPr>
           <w:b/>
@@ -2052,7 +2135,6 @@
         </w:rPr>
         <w:t>DisplayFormula</w:t>
       </w:r>
-      <w:proofErr w:type="spellEnd"/>
       <w:r>
         <w:rPr>
           <w14:ligatures w14:val="standard"/>
@@ -2093,14 +2175,7 @@
         <w:rPr>
           <w14:ligatures w14:val="standard"/>
         </w:rPr>
-        <w:t xml:space="preserve"> numbered </w:t>
-      </w:r>
-      <w:r>
-        <w:rPr>
-          <w14:ligatures w14:val="standard"/>
-        </w:rPr>
-        <w:lastRenderedPageBreak/>
-        <w:t>equation.</w:t>
+        <w:t xml:space="preserve"> numbered equation.</w:t>
       </w:r>
       <w:r>
         <w:rPr>
@@ -2193,11 +2268,11 @@
           <w:position w:val="-24"/>
           <w14:ligatures w14:val="standard"/>
         </w:rPr>
-        <w:object w:dxaOrig="2540" w:dyaOrig="700">
-          <v:shape id="_x0000_i1026" type="#_x0000_t75" style="width:125.25pt;height:35.25pt" o:ole="">
+        <w:object w:dxaOrig="2540" w:dyaOrig="700" w14:anchorId="736BF1FA">
+          <v:shape id="_x0000_i1026" type="#_x0000_t75" style="width:125.4pt;height:35.4pt" o:ole="">
             <v:imagedata r:id="rId14" o:title=""/>
           </v:shape>
-          <o:OLEObject Type="Embed" ProgID="Equation.DSMT4" ShapeID="_x0000_i1026" DrawAspect="Content" ObjectID="_1618482885" r:id="rId16"/>
+          <o:OLEObject Type="Embed" ProgID="Equation.DSMT4" ShapeID="_x0000_i1026" DrawAspect="Content" ObjectID="_1648798760" r:id="rId16"/>
         </w:object>
       </w:r>
     </w:p>
@@ -2216,7 +2291,6 @@
         </w:rPr>
         <w:t xml:space="preserve">The </w:t>
       </w:r>
-      <w:proofErr w:type="spellStart"/>
       <w:r>
         <w:rPr>
           <w:b/>
@@ -2225,7 +2299,6 @@
         </w:rPr>
         <w:t>DisplayFormulaUnnum</w:t>
       </w:r>
-      <w:proofErr w:type="spellEnd"/>
       <w:r>
         <w:rPr>
           <w:lang w:eastAsia="ja-JP"/>
@@ -2408,7 +2481,7 @@
           <w14:ligatures w14:val="standard"/>
         </w:rPr>
         <w:drawing>
-          <wp:inline distT="0" distB="0" distL="0" distR="0" wp14:anchorId="0D08E663" wp14:editId="297B25E7">
+          <wp:inline distT="0" distB="0" distL="0" distR="0" wp14:anchorId="0F2EE7C7" wp14:editId="157E7CC3">
             <wp:extent cx="2600325" cy="1752600"/>
             <wp:effectExtent l="0" t="0" r="9525" b="0"/>
             <wp:docPr id="6" name="Picture 6"/>
@@ -4940,15 +5013,7 @@
         <w:footnoteRef/>
       </w:r>
       <w:r>
-        <w:t xml:space="preserve"> The existing </w:t>
-      </w:r>
-      <w:proofErr w:type="spellStart"/>
-      <w:r>
-        <w:t>Bibstrip</w:t>
-      </w:r>
-      <w:proofErr w:type="spellEnd"/>
-      <w:r>
-        <w:t xml:space="preserve"> data, copyright text and permission block in the sample file are dummy values, so the user needs to provide the correct values required for the submission in the metadata dialog box.</w:t>
+        <w:t xml:space="preserve"> The existing Bibstrip data, copyright text and permission block in the sample file are dummy values, so the user needs to provide the correct values required for the submission in the metadata dialog box.</w:t>
       </w:r>
     </w:p>
   </w:footnote>
@@ -4988,21 +5053,57 @@
             <w:rPr>
               <w:rFonts w:ascii="Linux Biolinum" w:hAnsi="Linux Biolinum" w:cs="Linux Biolinum"/>
             </w:rPr>
-            <w:t xml:space="preserve">WOODSTOCK’18, </w:t>
+            <w:t>MILETS ‘20</w:t>
+          </w:r>
+          <w:r>
+            <w:rPr>
+              <w:rFonts w:ascii="Linux Biolinum" w:hAnsi="Linux Biolinum" w:cs="Linux Biolinum"/>
+            </w:rPr>
+            <w:t xml:space="preserve">, </w:t>
           </w:r>
           <w:proofErr w:type="gramStart"/>
           <w:r>
             <w:rPr>
               <w:rFonts w:ascii="Linux Biolinum" w:hAnsi="Linux Biolinum" w:cs="Linux Biolinum"/>
             </w:rPr>
-            <w:t>June,</w:t>
+            <w:t>August</w:t>
+          </w:r>
+          <w:r>
+            <w:rPr>
+              <w:rFonts w:ascii="Linux Biolinum" w:hAnsi="Linux Biolinum" w:cs="Linux Biolinum"/>
+            </w:rPr>
+            <w:t>,</w:t>
           </w:r>
           <w:proofErr w:type="gramEnd"/>
           <w:r>
             <w:rPr>
               <w:rFonts w:ascii="Linux Biolinum" w:hAnsi="Linux Biolinum" w:cs="Linux Biolinum"/>
             </w:rPr>
-            <w:t xml:space="preserve"> 2018, El Paso, Texas USA</w:t>
+            <w:t xml:space="preserve"> </w:t>
+          </w:r>
+          <w:r>
+            <w:rPr>
+              <w:rFonts w:ascii="Linux Biolinum" w:hAnsi="Linux Biolinum" w:cs="Linux Biolinum"/>
+            </w:rPr>
+            <w:t>2020</w:t>
+          </w:r>
+          <w:r>
+            <w:rPr>
+              <w:rFonts w:ascii="Linux Biolinum" w:hAnsi="Linux Biolinum" w:cs="Linux Biolinum"/>
+            </w:rPr>
+            <w:t xml:space="preserve">, </w:t>
+          </w:r>
+          <w:r>
+            <w:rPr>
+              <w:rFonts w:ascii="Linux Biolinum" w:hAnsi="Linux Biolinum" w:cs="Linux Biolinum"/>
+            </w:rPr>
+            <w:t xml:space="preserve">San Diego, California, </w:t>
+          </w:r>
+          <w:r>
+            <w:rPr>
+              <w:rFonts w:ascii="Linux Biolinum" w:hAnsi="Linux Biolinum" w:cs="Linux Biolinum"/>
+            </w:rPr>
+            <w:t>USA</w:t>
           </w:r>
         </w:p>
       </w:tc>
@@ -7558,7 +7659,7 @@
     </w:rPrDefault>
     <w:pPrDefault/>
   </w:docDefaults>
-  <w:latentStyles w:defLockedState="0" w:defUIPriority="0" w:defSemiHidden="0" w:defUnhideWhenUsed="0" w:defQFormat="0" w:count="375">
+  <w:latentStyles w:defLockedState="0" w:defUIPriority="0" w:defSemiHidden="0" w:defUnhideWhenUsed="0" w:defQFormat="0" w:count="377">
     <w:lsdException w:name="Normal" w:locked="1" w:qFormat="1"/>
     <w:lsdException w:name="heading 1" w:locked="1" w:uiPriority="9" w:qFormat="1"/>
     <w:lsdException w:name="heading 2" w:locked="1" w:semiHidden="1" w:uiPriority="9" w:unhideWhenUsed="1" w:qFormat="1"/>
@@ -7657,7 +7758,6 @@
     <w:lsdException w:name="HTML Sample" w:semiHidden="1" w:unhideWhenUsed="1"/>
     <w:lsdException w:name="HTML Typewriter" w:semiHidden="1" w:unhideWhenUsed="1"/>
     <w:lsdException w:name="HTML Variable" w:semiHidden="1" w:unhideWhenUsed="1"/>
-    <w:lsdException w:name="Normal Table" w:semiHidden="1" w:unhideWhenUsed="1"/>
     <w:lsdException w:name="annotation subject" w:semiHidden="1" w:unhideWhenUsed="1"/>
     <w:lsdException w:name="No List" w:semiHidden="1" w:uiPriority="99" w:unhideWhenUsed="1"/>
     <w:lsdException w:name="Outline List 1" w:semiHidden="1" w:unhideWhenUsed="1"/>
@@ -7703,10 +7803,9 @@
     <w:lsdException w:name="Table Subtle 1" w:semiHidden="1" w:unhideWhenUsed="1"/>
     <w:lsdException w:name="Table Subtle 2" w:semiHidden="1" w:unhideWhenUsed="1"/>
     <w:lsdException w:name="Table Web 1" w:semiHidden="1" w:unhideWhenUsed="1"/>
-    <w:lsdException w:name="Table Web 2" w:semiHidden="1" w:unhideWhenUsed="1"/>
     <w:lsdException w:name="Table Web 3" w:semiHidden="1" w:unhideWhenUsed="1"/>
+    <w:lsdException w:name="Balloon Text" w:semiHidden="1" w:unhideWhenUsed="1"/>
     <w:lsdException w:name="Table Grid" w:locked="1"/>
-    <w:lsdException w:name="Table Theme" w:semiHidden="1" w:unhideWhenUsed="1"/>
     <w:lsdException w:name="Placeholder Text" w:semiHidden="1" w:uiPriority="99"/>
     <w:lsdException w:name="No Spacing" w:uiPriority="1" w:qFormat="1"/>
     <w:lsdException w:name="Light Shading" w:uiPriority="60"/>
@@ -7926,6 +8025,8 @@
     <w:lsdException w:name="Smart Hyperlink" w:semiHidden="1" w:uiPriority="99" w:unhideWhenUsed="1"/>
     <w:lsdException w:name="Hashtag" w:semiHidden="1" w:uiPriority="99" w:unhideWhenUsed="1"/>
     <w:lsdException w:name="Unresolved Mention" w:semiHidden="1" w:uiPriority="99" w:unhideWhenUsed="1"/>
+    <w:lsdException w:name="Smart Link" w:semiHidden="1" w:uiPriority="99" w:unhideWhenUsed="1"/>
+    <w:lsdException w:name="Smart Link Error" w:semiHidden="1" w:uiPriority="99" w:unhideWhenUsed="1"/>
   </w:latentStyles>
   <w:style w:type="paragraph" w:default="1" w:styleId="Normal">
     <w:name w:val="Normal"/>
@@ -13847,7 +13948,7 @@
 </file>
 
 <file path=customXml/itemProps2.xml><?xml version="1.0" encoding="utf-8"?>
-<ds:datastoreItem xmlns:ds="http://schemas.openxmlformats.org/officeDocument/2006/customXml" ds:itemID="{05D28F2E-56A9-43DC-868B-B95FA02E4D23}">
+<ds:datastoreItem xmlns:ds="http://schemas.openxmlformats.org/officeDocument/2006/customXml" ds:itemID="{8D15414A-D7E0-47C3-8716-4D7D70C02971}">
   <ds:schemaRefs>
     <ds:schemaRef ds:uri="http://schemas.openxmlformats.org/officeDocument/2006/bibliography"/>
   </ds:schemaRefs>

</xml_diff>